<commit_message>
graded beth and seth
</commit_message>
<xml_diff>
--- a/Tutorial05_Case4_Base_Rubric.docx
+++ b/Tutorial05_Case4_Base_Rubric.docx
@@ -115,6 +115,20 @@
         </w:rPr>
         <w:t>Class:</w:t>
       </w:r>
+      <w:r>
+        <w:rPr>
+          <w:b/>
+        </w:rPr>
+        <w:t xml:space="preserve"> CSD Year </w:t>
+      </w:r>
+      <w:proofErr w:type="gramStart"/>
+      <w:r>
+        <w:rPr>
+          <w:b/>
+        </w:rPr>
+        <w:t>Two</w:t>
+      </w:r>
+      <w:proofErr w:type="gramEnd"/>
     </w:p>
     <w:p>
       <w:pPr>
@@ -127,6 +141,12 @@
           <w:b/>
         </w:rPr>
         <w:t>Professor:</w:t>
+      </w:r>
+      <w:r>
+        <w:rPr>
+          <w:b/>
+        </w:rPr>
+        <w:t xml:space="preserve"> Thorin Schmidt</w:t>
       </w:r>
     </w:p>
     <w:p>
@@ -553,12 +573,11 @@
       </w:tr>
       <w:tr>
         <w:trPr>
-          <w:trHeight w:val="4692"/>
+          <w:trHeight w:val="5796"/>
         </w:trPr>
         <w:tc>
           <w:tcPr>
             <w:tcW w:w="7560" w:type="dxa"/>
-            <w:vMerge w:val="restart"/>
             <w:shd w:val="clear" w:color="auto" w:fill="auto"/>
           </w:tcPr>
           <w:p>
@@ -785,7 +804,6 @@
         <w:tc>
           <w:tcPr>
             <w:tcW w:w="540" w:type="dxa"/>
-            <w:vMerge w:val="restart"/>
           </w:tcPr>
           <w:p>
             <w:pPr>
@@ -801,16 +819,13 @@
               <w:rPr>
                 <w:b/>
               </w:rPr>
-              <w:t>32</w:t>
+              <w:t>36</w:t>
             </w:r>
           </w:p>
         </w:tc>
         <w:tc>
           <w:tcPr>
             <w:tcW w:w="836" w:type="dxa"/>
-            <w:tcBorders>
-              <w:bottom w:val="nil"/>
-            </w:tcBorders>
           </w:tcPr>
           <w:p>
             <w:pPr>
@@ -832,15 +847,28 @@
         <w:tc>
           <w:tcPr>
             <w:tcW w:w="7560" w:type="dxa"/>
-            <w:vMerge/>
             <w:shd w:val="clear" w:color="auto" w:fill="auto"/>
           </w:tcPr>
-          <w:p/>
+          <w:p>
+            <w:proofErr w:type="gramStart"/>
+            <w:r>
+              <w:t>6.</w:t>
+            </w:r>
+            <w:r>
+              <w:rPr>
+                <w:b/>
+              </w:rPr>
+              <w:t xml:space="preserve">  </w:t>
+            </w:r>
+            <w:r>
+              <w:t>Include comments in your style sheet to make it easy for other users to interpret.</w:t>
+            </w:r>
+            <w:proofErr w:type="gramEnd"/>
+          </w:p>
         </w:tc>
         <w:tc>
           <w:tcPr>
             <w:tcW w:w="540" w:type="dxa"/>
-            <w:vMerge/>
           </w:tcPr>
           <w:p>
             <w:pPr>
@@ -852,14 +880,17 @@
                 <w:b/>
               </w:rPr>
             </w:pPr>
+            <w:r>
+              <w:rPr>
+                <w:b/>
+              </w:rPr>
+              <w:t>3</w:t>
+            </w:r>
           </w:p>
         </w:tc>
         <w:tc>
           <w:tcPr>
             <w:tcW w:w="836" w:type="dxa"/>
-            <w:tcBorders>
-              <w:top w:val="nil"/>
-            </w:tcBorders>
           </w:tcPr>
           <w:p>
             <w:pPr>
@@ -880,11 +911,29 @@
         <w:tc>
           <w:tcPr>
             <w:tcW w:w="7560" w:type="dxa"/>
-            <w:vMerge/>
             <w:shd w:val="clear" w:color="auto" w:fill="auto"/>
           </w:tcPr>
           <w:p>
-            <w:bookmarkStart w:id="2" w:name="_Hlk487402387"/>
+            <w:r>
+              <w:t>7.</w:t>
+            </w:r>
+            <w:r>
+              <w:rPr>
+                <w:b/>
+              </w:rPr>
+              <w:t xml:space="preserve">  </w:t>
+            </w:r>
+            <w:r>
+              <w:t xml:space="preserve">Test your layout and design on a variety of devices, browsers, and screen resolutions to ensure that your sample page is readable under different conditions. If </w:t>
+            </w:r>
+            <w:proofErr w:type="gramStart"/>
+            <w:r>
+              <w:t>possible</w:t>
+            </w:r>
+            <w:proofErr w:type="gramEnd"/>
+            <w:r>
+              <w:t xml:space="preserve"> verify the behavior of the page on a mobile device or a mobile emulator.</w:t>
+            </w:r>
           </w:p>
         </w:tc>
         <w:tc>
@@ -905,7 +954,7 @@
               <w:rPr>
                 <w:b/>
               </w:rPr>
-              <w:t>8</w:t>
+              <w:t>1</w:t>
             </w:r>
           </w:p>
         </w:tc>
@@ -925,7 +974,6 @@
           </w:p>
         </w:tc>
       </w:tr>
-      <w:bookmarkEnd w:id="2"/>
       <w:tr>
         <w:trPr>
           <w:trHeight w:val="20"/>
@@ -936,20 +984,17 @@
             <w:shd w:val="clear" w:color="auto" w:fill="auto"/>
           </w:tcPr>
           <w:p>
-            <w:proofErr w:type="gramStart"/>
-            <w:r>
-              <w:t>6.</w:t>
-            </w:r>
-            <w:r>
-              <w:rPr>
-                <w:b/>
-              </w:rPr>
-              <w:t xml:space="preserve">  </w:t>
-            </w:r>
-            <w:r>
-              <w:t>Include comments in your style sheet to make it easy for other users to interpret.</w:t>
-            </w:r>
-            <w:proofErr w:type="gramEnd"/>
+            <w:pPr>
+              <w:rPr>
+                <w:b/>
+              </w:rPr>
+            </w:pPr>
+            <w:r>
+              <w:rPr>
+                <w:b/>
+              </w:rPr>
+              <w:t>TOTAL</w:t>
+            </w:r>
           </w:p>
         </w:tc>
         <w:tc>
@@ -970,163 +1015,7 @@
               <w:rPr>
                 <w:b/>
               </w:rPr>
-              <w:t>3</w:t>
-            </w:r>
-          </w:p>
-        </w:tc>
-        <w:tc>
-          <w:tcPr>
-            <w:tcW w:w="836" w:type="dxa"/>
-          </w:tcPr>
-          <w:p>
-            <w:pPr>
-              <w:tabs>
-                <w:tab w:val="left" w:pos="1260"/>
-              </w:tabs>
-              <w:rPr>
-                <w:b/>
-              </w:rPr>
-            </w:pPr>
-          </w:p>
-        </w:tc>
-      </w:tr>
-      <w:tr>
-        <w:trPr>
-          <w:trHeight w:val="20"/>
-        </w:trPr>
-        <w:tc>
-          <w:tcPr>
-            <w:tcW w:w="7560" w:type="dxa"/>
-            <w:shd w:val="clear" w:color="auto" w:fill="auto"/>
-          </w:tcPr>
-          <w:p>
-            <w:r>
-              <w:t>7.</w:t>
-            </w:r>
-            <w:r>
-              <w:rPr>
-                <w:b/>
-              </w:rPr>
-              <w:t xml:space="preserve">  </w:t>
-            </w:r>
-            <w:r>
-              <w:t xml:space="preserve">Test your layout and design on a variety of devices, browsers, and screen resolutions to ensure that your sample page is readable under different conditions. If </w:t>
-            </w:r>
-            <w:proofErr w:type="gramStart"/>
-            <w:r>
-              <w:t>possible</w:t>
-            </w:r>
-            <w:proofErr w:type="gramEnd"/>
-            <w:r>
-              <w:t xml:space="preserve"> verify the behavior of the page on a mobile device or a mobile emulator.</w:t>
-            </w:r>
-          </w:p>
-        </w:tc>
-        <w:tc>
-          <w:tcPr>
-            <w:tcW w:w="540" w:type="dxa"/>
-          </w:tcPr>
-          <w:p>
-            <w:pPr>
-              <w:tabs>
-                <w:tab w:val="left" w:pos="1260"/>
-              </w:tabs>
-              <w:jc w:val="center"/>
-              <w:rPr>
-                <w:b/>
-              </w:rPr>
-            </w:pPr>
-            <w:r>
-              <w:rPr>
-                <w:b/>
-              </w:rPr>
-              <w:t>1</w:t>
-            </w:r>
-          </w:p>
-        </w:tc>
-        <w:tc>
-          <w:tcPr>
-            <w:tcW w:w="836" w:type="dxa"/>
-          </w:tcPr>
-          <w:p>
-            <w:pPr>
-              <w:tabs>
-                <w:tab w:val="left" w:pos="1260"/>
-              </w:tabs>
-              <w:rPr>
-                <w:b/>
-              </w:rPr>
-            </w:pPr>
-          </w:p>
-        </w:tc>
-      </w:tr>
-      <w:tr>
-        <w:trPr>
-          <w:trHeight w:val="20"/>
-        </w:trPr>
-        <w:tc>
-          <w:tcPr>
-            <w:tcW w:w="7560" w:type="dxa"/>
-            <w:shd w:val="clear" w:color="auto" w:fill="auto"/>
-          </w:tcPr>
-          <w:p>
-            <w:pPr>
-              <w:rPr>
-                <w:b/>
-              </w:rPr>
-            </w:pPr>
-            <w:r>
-              <w:rPr>
-                <w:b/>
-              </w:rPr>
-              <w:t>TOTAL</w:t>
-            </w:r>
-          </w:p>
-        </w:tc>
-        <w:tc>
-          <w:tcPr>
-            <w:tcW w:w="540" w:type="dxa"/>
-          </w:tcPr>
-          <w:p>
-            <w:pPr>
-              <w:tabs>
-                <w:tab w:val="left" w:pos="1260"/>
-              </w:tabs>
-              <w:jc w:val="center"/>
-              <w:rPr>
-                <w:b/>
-              </w:rPr>
-            </w:pPr>
-            <w:r>
-              <w:rPr>
-                <w:b/>
-              </w:rPr>
-              <w:fldChar w:fldCharType="begin"/>
-            </w:r>
-            <w:r>
-              <w:rPr>
-                <w:b/>
-              </w:rPr>
-              <w:instrText xml:space="preserve"> =SUM(ABOVE) </w:instrText>
-            </w:r>
-            <w:r>
-              <w:rPr>
-                <w:b/>
-              </w:rPr>
-              <w:fldChar w:fldCharType="separate"/>
-            </w:r>
-            <w:r>
-              <w:rPr>
-                <w:b/>
-                <w:noProof/>
-              </w:rPr>
-              <w:t>60</w:t>
-            </w:r>
-            <w:r>
-              <w:rPr>
-                <w:b/>
-              </w:rPr>
-              <w:fldChar w:fldCharType="end"/>
+              <w:t>56</w:t>
             </w:r>
           </w:p>
         </w:tc>
@@ -2570,7 +2459,7 @@
   <a:extraClrSchemeLst/>
   <a:extLst>
     <a:ext uri="{05A4C25C-085E-4340-85A3-A5531E510DB2}">
-      <thm15:themeFamily xmlns:thm15="http://schemas.microsoft.com/office/thememl/2012/main" xmlns="" name="Office Theme" id="{62F939B6-93AF-4DB8-9C6B-D6C7DFDC589F}" vid="{4A3C46E8-61CC-4603-A589-7422A47A8E4A}"/>
+      <thm15:themeFamily xmlns="" xmlns:thm15="http://schemas.microsoft.com/office/thememl/2012/main" name="Office Theme" id="{62F939B6-93AF-4DB8-9C6B-D6C7DFDC589F}" vid="{4A3C46E8-61CC-4603-A589-7422A47A8E4A}"/>
     </a:ext>
   </a:extLst>
 </a:theme>

</xml_diff>